<commit_message>
Incorporated review comments for release notes
</commit_message>
<xml_diff>
--- a/doc/release/HPC DME Release Notes 1.26.0.docx
+++ b/doc/release/HPC DME Release Notes 1.26.0.docx
@@ -1918,7 +1918,25 @@
                 <w:sz w:val="28"/>
                 <w:szCs w:val="28"/>
               </w:rPr>
-              <w:t>to return the collection id of ancestors in search results. This is in support of third party application</w:t>
+              <w:t xml:space="preserve">to return the collection </w:t>
+            </w:r>
+            <w:r>
+              <w:rPr>
+                <w:rFonts w:cstheme="minorHAnsi"/>
+                <w:bCs/>
+                <w:sz w:val="28"/>
+                <w:szCs w:val="28"/>
+              </w:rPr>
+              <w:t xml:space="preserve">ID </w:t>
+            </w:r>
+            <w:r>
+              <w:rPr>
+                <w:rFonts w:cstheme="minorHAnsi"/>
+                <w:bCs/>
+                <w:sz w:val="28"/>
+                <w:szCs w:val="28"/>
+              </w:rPr>
+              <w:t>of ancestors in search results. This is in support of third party application</w:t>
             </w:r>
             <w:r>
               <w:rPr>
@@ -2068,14 +2086,28 @@
                 <w:sz w:val="28"/>
                 <w:szCs w:val="28"/>
               </w:rPr>
-              <w:t>if one by the same name</w:t>
-            </w:r>
-            <w:r>
-              <w:rPr>
-                <w:sz w:val="28"/>
-                <w:szCs w:val="28"/>
-              </w:rPr>
-              <w:t xml:space="preserve"> already exists. The web application will </w:t>
+              <w:t xml:space="preserve">if one </w:t>
+            </w:r>
+            <w:r>
+              <w:rPr>
+                <w:sz w:val="28"/>
+                <w:szCs w:val="28"/>
+              </w:rPr>
+              <w:t>already exists</w:t>
+            </w:r>
+            <w:r>
+              <w:rPr>
+                <w:sz w:val="28"/>
+                <w:szCs w:val="28"/>
+              </w:rPr>
+              <w:t xml:space="preserve"> for that collection</w:t>
+            </w:r>
+            <w:r>
+              <w:rPr>
+                <w:sz w:val="28"/>
+                <w:szCs w:val="28"/>
+              </w:rPr>
+              <w:t xml:space="preserve">. The web application will </w:t>
             </w:r>
             <w:r>
               <w:rPr>
@@ -2258,7 +2290,52 @@
                 <w:sz w:val="28"/>
                 <w:szCs w:val="28"/>
               </w:rPr>
-              <w:t xml:space="preserve"> CLU to indicate error if the requested bookmark name already exists. For details, see </w:t>
+              <w:t xml:space="preserve"> CLU to indicate error if </w:t>
+            </w:r>
+            <w:r>
+              <w:rPr>
+                <w:rFonts w:cstheme="minorHAnsi"/>
+                <w:bCs/>
+                <w:sz w:val="28"/>
+                <w:szCs w:val="28"/>
+              </w:rPr>
+              <w:t xml:space="preserve">a </w:t>
+            </w:r>
+            <w:r>
+              <w:rPr>
+                <w:rFonts w:cstheme="minorHAnsi"/>
+                <w:bCs/>
+                <w:sz w:val="28"/>
+                <w:szCs w:val="28"/>
+              </w:rPr>
+              <w:t>bookmark already exists</w:t>
+            </w:r>
+            <w:r>
+              <w:rPr>
+                <w:rFonts w:cstheme="minorHAnsi"/>
+                <w:bCs/>
+                <w:sz w:val="28"/>
+                <w:szCs w:val="28"/>
+              </w:rPr>
+              <w:t xml:space="preserve"> for that collection</w:t>
+            </w:r>
+            <w:r>
+              <w:rPr>
+                <w:rFonts w:cstheme="minorHAnsi"/>
+                <w:bCs/>
+                <w:sz w:val="28"/>
+                <w:szCs w:val="28"/>
+              </w:rPr>
+              <w:t xml:space="preserve">. For details, </w:t>
+            </w:r>
+            <w:r>
+              <w:rPr>
+                <w:rFonts w:cstheme="minorHAnsi"/>
+                <w:bCs/>
+                <w:sz w:val="28"/>
+                <w:szCs w:val="28"/>
+              </w:rPr>
+              <w:t xml:space="preserve">refer to </w:t>
             </w:r>
             <w:hyperlink r:id="rId9" w:history="1">
               <w:r>
@@ -3028,7 +3105,23 @@
                 <w:szCs w:val="28"/>
                 <w:u w:val="single"/>
               </w:rPr>
-              <w:t>HPCDATAMGM-1018, 1260 and 1296:</w:t>
+              <w:t>HPCDATAMGM-1018, 1260</w:t>
+            </w:r>
+            <w:r>
+              <w:rPr>
+                <w:sz w:val="28"/>
+                <w:szCs w:val="28"/>
+                <w:u w:val="single"/>
+              </w:rPr>
+              <w:t>,</w:t>
+            </w:r>
+            <w:r>
+              <w:rPr>
+                <w:sz w:val="28"/>
+                <w:szCs w:val="28"/>
+                <w:u w:val="single"/>
+              </w:rPr>
+              <w:t xml:space="preserve"> and 1296:</w:t>
             </w:r>
             <w:r>
               <w:rPr>
@@ -3185,7 +3278,7 @@
                 <w:sz w:val="28"/>
                 <w:szCs w:val="28"/>
               </w:rPr>
-              <w:t>. The functionality will be the same as dm_download_dataobject_presigned i.e. by default download</w:t>
+              <w:t>. The functionality will be the same as dm_download_dataobject_presigned</w:t>
             </w:r>
             <w:r>
               <w:rPr>
@@ -3194,7 +3287,7 @@
                 <w:sz w:val="28"/>
                 <w:szCs w:val="28"/>
               </w:rPr>
-              <w:t>s</w:t>
+              <w:t>. That is,</w:t>
             </w:r>
             <w:r>
               <w:rPr>
@@ -3203,7 +3296,7 @@
                 <w:sz w:val="28"/>
                 <w:szCs w:val="28"/>
               </w:rPr>
-              <w:t xml:space="preserve"> </w:t>
+              <w:t xml:space="preserve"> by default download</w:t>
             </w:r>
             <w:r>
               <w:rPr>
@@ -3212,7 +3305,7 @@
                 <w:sz w:val="28"/>
                 <w:szCs w:val="28"/>
               </w:rPr>
-              <w:t xml:space="preserve">of data archived in the S3 object stores </w:t>
+              <w:t>s</w:t>
             </w:r>
             <w:r>
               <w:rPr>
@@ -3221,7 +3314,7 @@
                 <w:sz w:val="28"/>
                 <w:szCs w:val="28"/>
               </w:rPr>
-              <w:t xml:space="preserve">will be </w:t>
+              <w:t xml:space="preserve"> </w:t>
             </w:r>
             <w:r>
               <w:rPr>
@@ -3230,7 +3323,7 @@
                 <w:sz w:val="28"/>
                 <w:szCs w:val="28"/>
               </w:rPr>
-              <w:t xml:space="preserve">performed </w:t>
+              <w:t xml:space="preserve">of data archived in the S3 object stores </w:t>
             </w:r>
             <w:r>
               <w:rPr>
@@ -3239,7 +3332,7 @@
                 <w:sz w:val="28"/>
                 <w:szCs w:val="28"/>
               </w:rPr>
-              <w:t>through pre</w:t>
+              <w:t xml:space="preserve">will be </w:t>
             </w:r>
             <w:r>
               <w:rPr>
@@ -3248,7 +3341,7 @@
                 <w:sz w:val="28"/>
                 <w:szCs w:val="28"/>
               </w:rPr>
-              <w:t>-</w:t>
+              <w:t xml:space="preserve">performed </w:t>
             </w:r>
             <w:r>
               <w:rPr>
@@ -3257,7 +3350,7 @@
                 <w:sz w:val="28"/>
                 <w:szCs w:val="28"/>
               </w:rPr>
-              <w:t>signed</w:t>
+              <w:t>through pre</w:t>
             </w:r>
             <w:r>
               <w:rPr>
@@ -3266,7 +3359,7 @@
                 <w:sz w:val="28"/>
                 <w:szCs w:val="28"/>
               </w:rPr>
-              <w:t xml:space="preserve"> </w:t>
+              <w:t>-</w:t>
             </w:r>
             <w:r>
               <w:rPr>
@@ -3275,7 +3368,7 @@
                 <w:sz w:val="28"/>
                 <w:szCs w:val="28"/>
               </w:rPr>
-              <w:t xml:space="preserve">URL. For details on this CLU, see </w:t>
+              <w:t>signed</w:t>
             </w:r>
             <w:r>
               <w:rPr>
@@ -3284,7 +3377,7 @@
                 <w:sz w:val="28"/>
                 <w:szCs w:val="28"/>
               </w:rPr>
-              <w:fldChar w:fldCharType="begin"/>
+              <w:t xml:space="preserve"> </w:t>
             </w:r>
             <w:r>
               <w:rPr>
@@ -3293,7 +3386,7 @@
                 <w:sz w:val="28"/>
                 <w:szCs w:val="28"/>
               </w:rPr>
-              <w:instrText>HYPERLINK "https://wiki.nci.nih.gov/x/owRlGQ"</w:instrText>
+              <w:t xml:space="preserve">URL. For details on this CLU, </w:t>
             </w:r>
             <w:r>
               <w:rPr>
@@ -3302,6 +3395,7 @@
                 <w:sz w:val="28"/>
                 <w:szCs w:val="28"/>
               </w:rPr>
+              <w:t>refer to</w:t>
             </w:r>
             <w:r>
               <w:rPr>
@@ -3310,26 +3404,28 @@
                 <w:sz w:val="28"/>
                 <w:szCs w:val="28"/>
               </w:rPr>
-              <w:fldChar w:fldCharType="separate"/>
-            </w:r>
-            <w:r>
-              <w:rPr>
-                <w:rStyle w:val="Hyperlink"/>
+              <w:t xml:space="preserve"> </w:t>
+            </w:r>
+            <w:hyperlink r:id="rId11" w:history="1">
+              <w:r>
+                <w:rPr>
+                  <w:rStyle w:val="Hyperlink"/>
+                  <w:b w:val="0"/>
+                  <w:bCs w:val="0"/>
+                  <w:sz w:val="28"/>
+                  <w:szCs w:val="28"/>
+                </w:rPr>
+                <w:t>Downloading a Single File to Your File System via the CLU</w:t>
+              </w:r>
+            </w:hyperlink>
+            <w:r>
+              <w:rPr>
                 <w:b w:val="0"/>
                 <w:bCs w:val="0"/>
                 <w:sz w:val="28"/>
                 <w:szCs w:val="28"/>
               </w:rPr>
-              <w:t>Downloading a Single File to Your File System via the CLU</w:t>
-            </w:r>
-            <w:r>
-              <w:rPr>
-                <w:b w:val="0"/>
-                <w:bCs w:val="0"/>
-                <w:sz w:val="28"/>
-                <w:szCs w:val="28"/>
-              </w:rPr>
-              <w:fldChar w:fldCharType="end"/>
+              <w:t>.</w:t>
             </w:r>
           </w:p>
           <w:p>
@@ -3730,6 +3826,14 @@
                 <w:sz w:val="28"/>
                 <w:szCs w:val="28"/>
               </w:rPr>
+              <w:t>.</w:t>
+            </w:r>
+            <w:r>
+              <w:rPr>
+                <w:rFonts w:cstheme="minorHAnsi"/>
+                <w:sz w:val="28"/>
+                <w:szCs w:val="28"/>
+              </w:rPr>
               <w:t xml:space="preserve"> </w:t>
             </w:r>
           </w:p>
@@ -3853,7 +3957,7 @@
               </w:rPr>
               <w:t xml:space="preserve">,  visit </w:t>
             </w:r>
-            <w:hyperlink r:id="rId11" w:history="1">
+            <w:hyperlink r:id="rId12" w:history="1">
               <w:r>
                 <w:rPr>
                   <w:rStyle w:val="Hyperlink"/>
@@ -3864,6 +3968,15 @@
                 <w:t>https://wiki.nci.nih.gov/display/DMEdoc/DME+User+Guide</w:t>
               </w:r>
             </w:hyperlink>
+            <w:r>
+              <w:rPr>
+                <w:rStyle w:val="Hyperlink"/>
+                <w:rFonts w:cstheme="minorHAnsi"/>
+                <w:sz w:val="28"/>
+                <w:szCs w:val="28"/>
+              </w:rPr>
+              <w:t>.</w:t>
+            </w:r>
           </w:p>
           <w:p>
             <w:pPr>
@@ -3924,7 +4037,7 @@
                 <w:szCs w:val="28"/>
               </w:rPr>
             </w:pPr>
-            <w:hyperlink r:id="rId12" w:history="1">
+            <w:hyperlink r:id="rId13" w:history="1">
               <w:r>
                 <w:rPr>
                   <w:rStyle w:val="Hyperlink"/>
@@ -3935,6 +4048,15 @@
                 <w:t>https://github.com/CBIIT/HPC_DME_APIs/blob/master/doc/guides/HPC_API_Specification.docx</w:t>
               </w:r>
             </w:hyperlink>
+            <w:r>
+              <w:rPr>
+                <w:rStyle w:val="Hyperlink"/>
+                <w:rFonts w:cstheme="minorHAnsi"/>
+                <w:sz w:val="28"/>
+                <w:szCs w:val="28"/>
+              </w:rPr>
+              <w:t>.</w:t>
+            </w:r>
           </w:p>
           <w:p>
             <w:pPr>
@@ -3967,7 +4089,7 @@
                 <w:sz w:val="28"/>
                 <w:szCs w:val="28"/>
               </w:rPr>
-              <w:t>is available at:</w:t>
+              <w:t>is available at</w:t>
             </w:r>
           </w:p>
           <w:p>
@@ -3979,7 +4101,7 @@
                 <w:u w:val="single"/>
               </w:rPr>
             </w:pPr>
-            <w:hyperlink r:id="rId13" w:history="1">
+            <w:hyperlink r:id="rId14" w:history="1">
               <w:r>
                 <w:rPr>
                   <w:rStyle w:val="Hyperlink"/>
@@ -3991,6 +4113,16 @@
                 <w:t>https://github.com/CBIIT/HPC_DME_APIs/tree/master/doc/training</w:t>
               </w:r>
             </w:hyperlink>
+            <w:r>
+              <w:rPr>
+                <w:rStyle w:val="Hyperlink"/>
+                <w:rFonts w:cstheme="minorHAnsi"/>
+                <w:color w:val="auto"/>
+                <w:sz w:val="28"/>
+                <w:szCs w:val="28"/>
+              </w:rPr>
+              <w:t>.</w:t>
+            </w:r>
           </w:p>
           <w:p>
             <w:pPr>
@@ -4164,7 +4296,7 @@
                 <w:szCs w:val="28"/>
               </w:rPr>
             </w:pPr>
-            <w:hyperlink r:id="rId14" w:history="1">
+            <w:hyperlink r:id="rId15" w:history="1">
               <w:r>
                 <w:rPr>
                   <w:rStyle w:val="Hyperlink"/>
@@ -4218,7 +4350,7 @@
                 <w:szCs w:val="28"/>
               </w:rPr>
             </w:pPr>
-            <w:hyperlink r:id="rId15" w:history="1">
+            <w:hyperlink r:id="rId16" w:history="1">
               <w:r>
                 <w:rPr>
                   <w:rStyle w:val="Hyperlink"/>
@@ -4264,7 +4396,7 @@
                 <w:szCs w:val="28"/>
               </w:rPr>
             </w:pPr>
-            <w:hyperlink r:id="rId16" w:history="1">
+            <w:hyperlink r:id="rId17" w:history="1">
               <w:r>
                 <w:rPr>
                   <w:rStyle w:val="Hyperlink"/>
@@ -4310,7 +4442,7 @@
                 <w:szCs w:val="28"/>
               </w:rPr>
             </w:pPr>
-            <w:hyperlink r:id="rId17" w:history="1">
+            <w:hyperlink r:id="rId18" w:history="1">
               <w:r>
                 <w:rPr>
                   <w:rStyle w:val="Hyperlink"/>
@@ -4372,7 +4504,7 @@
                 <w:szCs w:val="28"/>
               </w:rPr>
             </w:pPr>
-            <w:hyperlink r:id="rId18" w:history="1">
+            <w:hyperlink r:id="rId19" w:history="1">
               <w:r>
                 <w:rPr>
                   <w:rStyle w:val="Hyperlink"/>
@@ -4430,7 +4562,7 @@
                 <w:szCs w:val="28"/>
               </w:rPr>
             </w:pPr>
-            <w:hyperlink r:id="rId19" w:history="1">
+            <w:hyperlink r:id="rId20" w:history="1">
               <w:r>
                 <w:rPr>
                   <w:rStyle w:val="Hyperlink"/>

</xml_diff>